<commit_message>
captions for pc figs
</commit_message>
<xml_diff>
--- a/doc/reviewer2_response2.docx
+++ b/doc/reviewer2_response2.docx
@@ -124,6 +124,14 @@
         <w:t xml:space="preserve"> </w:t>
       </w:r>
       <w:r>
+        <w:t xml:space="preserve">Figure: Results of principal components analysis of the environmental data. The first plot shows the estimated axis scores for the first and second principal components and the second plot shows the scores for the second and third principal components. The first three axes explained nearly 99% of the variation among the observations. Length and direction of each vector shows the relative loadings of each variable with the axes.</w:t>
+      </w:r>
+    </w:p>
+    <w:p>
+      <w:pPr>
+        <w:pStyle w:val="BodyText"/>
+      </w:pPr>
+      <w:r>
         <w:t xml:space="preserve">The first axis above was used in place of the four correlated OA parameters in the original Figure 5:</w:t>
       </w:r>
     </w:p>
@@ -172,6 +180,12 @@
             </a:graphic>
           </wp:inline>
         </w:drawing>
+      </w:r>
+      <w:r>
+        <w:t xml:space="preserve"> </w:t>
+      </w:r>
+      <w:r>
+        <w:t xml:space="preserve">Figure: Modified correlation matrix of environmental variables, cellular response endpoints, and population (abundance) and physiological response endpoints for pteropods. Correlated environmental variables related to ocean acidification were combined into a single principal component axis represented by PC1. Darker red values are strong positive correlations and darker purple values are strong negative correlations. Significance values at alpha = 0.05 are shown by stars (p &lt; 0.05 *, p &lt; 0.005 **).</w:t>
       </w:r>
     </w:p>
     <w:p>

</xml_diff>